<commit_message>
se incorpora dependencia moment a listado de dependencias
</commit_message>
<xml_diff>
--- a/_documentacion/hito1/3-dependencias/LISTADO-DE-DEPENDENCIAS.docx
+++ b/_documentacion/hito1/3-dependencias/LISTADO-DE-DEPENDENCIAS.docx
@@ -91,7 +91,6 @@
         </w:rPr>
         <w:tab/>
       </w:r>
-      <w:proofErr w:type="spellStart"/>
       <w:r>
         <w:rPr>
           <w:rFonts w:ascii="Roboto" w:eastAsia="Roboto" w:hAnsi="Roboto" w:cs="Roboto"/>
@@ -106,7 +105,6 @@
         </w:rPr>
         <w:t>d</w:t>
       </w:r>
-      <w:proofErr w:type="spellEnd"/>
     </w:p>
     <w:p>
       <w:pPr>
@@ -135,7 +133,6 @@
         </w:rPr>
         <w:tab/>
       </w:r>
-      <w:proofErr w:type="spellStart"/>
       <w:r>
         <w:rPr>
           <w:rFonts w:ascii="Roboto" w:eastAsia="Roboto" w:hAnsi="Roboto" w:cs="Roboto"/>
@@ -143,7 +140,6 @@
         </w:rPr>
         <w:t>react</w:t>
       </w:r>
-      <w:proofErr w:type="spellEnd"/>
     </w:p>
     <w:p>
       <w:pPr>
@@ -157,33 +153,11 @@
         </w:rPr>
         <w:tab/>
       </w:r>
-      <w:proofErr w:type="spellStart"/>
       <w:r>
         <w:rPr>
           <w:lang w:val="es-ES"/>
         </w:rPr>
-        <w:t>React</w:t>
-      </w:r>
-      <w:proofErr w:type="spellEnd"/>
-      <w:r>
-        <w:rPr>
-          <w:lang w:val="es-ES"/>
-        </w:rPr>
-        <w:t xml:space="preserve"> </w:t>
-      </w:r>
-      <w:proofErr w:type="spellStart"/>
-      <w:r>
-        <w:rPr>
-          <w:lang w:val="es-ES"/>
-        </w:rPr>
-        <w:t>Router</w:t>
-      </w:r>
-      <w:proofErr w:type="spellEnd"/>
-      <w:r>
-        <w:rPr>
-          <w:lang w:val="es-ES"/>
-        </w:rPr>
-        <w:t xml:space="preserve"> Dom</w:t>
+        <w:t>React Router Dom</w:t>
       </w:r>
     </w:p>
     <w:p>
@@ -198,6 +172,20 @@
         </w:rPr>
         <w:tab/>
         <w:t>Axios</w:t>
+      </w:r>
+    </w:p>
+    <w:p>
+      <w:pPr>
+        <w:rPr>
+          <w:lang w:val="es-ES"/>
+        </w:rPr>
+      </w:pPr>
+      <w:r>
+        <w:rPr>
+          <w:lang w:val="es-ES"/>
+        </w:rPr>
+        <w:tab/>
+        <w:t>moment</w:t>
       </w:r>
     </w:p>
     <w:p>
@@ -238,66 +226,56 @@
       <w:r>
         <w:tab/>
       </w:r>
-      <w:proofErr w:type="spellStart"/>
       <w:r>
         <w:rPr>
           <w:lang w:val="es-ES"/>
         </w:rPr>
         <w:t>nodemon</w:t>
       </w:r>
-      <w:proofErr w:type="spellEnd"/>
     </w:p>
     <w:p>
       <w:r>
         <w:tab/>
       </w:r>
-      <w:proofErr w:type="spellStart"/>
       <w:r>
         <w:rPr>
           <w:lang w:val="es-ES"/>
         </w:rPr>
         <w:t>morgan</w:t>
       </w:r>
-      <w:proofErr w:type="spellEnd"/>
     </w:p>
     <w:p>
       <w:r>
         <w:tab/>
       </w:r>
-      <w:proofErr w:type="spellStart"/>
       <w:r>
         <w:rPr>
           <w:lang w:val="es-ES"/>
         </w:rPr>
         <w:t>jest</w:t>
       </w:r>
-      <w:proofErr w:type="spellEnd"/>
     </w:p>
     <w:p>
       <w:r>
         <w:tab/>
       </w:r>
-      <w:proofErr w:type="spellStart"/>
       <w:r>
         <w:rPr>
           <w:lang w:val="es-ES"/>
         </w:rPr>
         <w:t>supertest</w:t>
       </w:r>
-      <w:proofErr w:type="spellEnd"/>
     </w:p>
     <w:p>
       <w:r>
         <w:tab/>
       </w:r>
-      <w:proofErr w:type="spellStart"/>
       <w:r>
         <w:rPr>
           <w:lang w:val="es-ES"/>
         </w:rPr>
         <w:t>vitest</w:t>
       </w:r>
-      <w:proofErr w:type="spellEnd"/>
     </w:p>
     <w:p>
       <w:pPr>
@@ -359,7 +337,6 @@
         </w:rPr>
         <w:tab/>
       </w:r>
-      <w:proofErr w:type="spellStart"/>
       <w:r>
         <w:rPr>
           <w:rFonts w:ascii="Roboto" w:eastAsia="Roboto" w:hAnsi="Roboto" w:cs="Roboto"/>
@@ -367,7 +344,6 @@
         </w:rPr>
         <w:t>node</w:t>
       </w:r>
-      <w:proofErr w:type="spellEnd"/>
     </w:p>
     <w:p>
       <w:pPr>
@@ -376,14 +352,12 @@
           <w:lang w:val="es-ES"/>
         </w:rPr>
       </w:pPr>
-      <w:proofErr w:type="spellStart"/>
       <w:r>
         <w:rPr>
           <w:lang w:val="es-ES"/>
         </w:rPr>
         <w:t>uuii</w:t>
       </w:r>
-      <w:proofErr w:type="spellEnd"/>
     </w:p>
     <w:p>
       <w:r>
@@ -392,53 +366,45 @@
         </w:rPr>
         <w:tab/>
       </w:r>
-      <w:proofErr w:type="spellStart"/>
       <w:r>
         <w:rPr>
           <w:lang w:val="es-ES"/>
         </w:rPr>
         <w:t>express</w:t>
       </w:r>
-      <w:proofErr w:type="spellEnd"/>
     </w:p>
     <w:p>
       <w:pPr>
         <w:ind w:left="720"/>
       </w:pPr>
-      <w:proofErr w:type="spellStart"/>
       <w:r>
         <w:rPr>
           <w:lang w:val="es-ES"/>
         </w:rPr>
         <w:t>cors</w:t>
       </w:r>
-      <w:proofErr w:type="spellEnd"/>
     </w:p>
     <w:p>
       <w:pPr>
         <w:ind w:left="720"/>
       </w:pPr>
-      <w:proofErr w:type="spellStart"/>
       <w:r>
         <w:rPr>
           <w:lang w:val="es-ES"/>
         </w:rPr>
         <w:t>dotEnv</w:t>
       </w:r>
-      <w:proofErr w:type="spellEnd"/>
     </w:p>
     <w:p>
       <w:pPr>
         <w:ind w:left="720"/>
       </w:pPr>
-      <w:proofErr w:type="spellStart"/>
       <w:r>
         <w:rPr>
           <w:lang w:val="es-ES"/>
         </w:rPr>
         <w:t>pg</w:t>
       </w:r>
-      <w:proofErr w:type="spellEnd"/>
     </w:p>
     <w:p>
       <w:pPr>
@@ -447,7 +413,6 @@
           <w:lang w:val="es-ES"/>
         </w:rPr>
       </w:pPr>
-      <w:proofErr w:type="spellStart"/>
       <w:r>
         <w:rPr>
           <w:lang w:val="es-ES"/>
@@ -472,33 +437,28 @@
         </w:rPr>
         <w:t>format</w:t>
       </w:r>
-      <w:proofErr w:type="spellEnd"/>
     </w:p>
     <w:p>
       <w:pPr>
         <w:ind w:left="720"/>
       </w:pPr>
-      <w:proofErr w:type="spellStart"/>
       <w:r>
         <w:rPr>
           <w:lang w:val="es-ES"/>
         </w:rPr>
         <w:t>jsonwebtoken</w:t>
       </w:r>
-      <w:proofErr w:type="spellEnd"/>
     </w:p>
     <w:p>
       <w:pPr>
         <w:ind w:left="720"/>
       </w:pPr>
-      <w:proofErr w:type="spellStart"/>
       <w:r>
         <w:rPr>
           <w:lang w:val="es-ES"/>
         </w:rPr>
         <w:t>bcryptjs</w:t>
       </w:r>
-      <w:proofErr w:type="spellEnd"/>
     </w:p>
     <w:p>
       <w:r>
@@ -510,16 +470,8 @@
         <w:rPr>
           <w:lang w:val="es-ES"/>
         </w:rPr>
-        <w:t xml:space="preserve">otros: </w:t>
+        <w:t>otros: CDN ?</w:t>
       </w:r>
-      <w:proofErr w:type="gramStart"/>
-      <w:r>
-        <w:rPr>
-          <w:lang w:val="es-ES"/>
-        </w:rPr>
-        <w:t>CDN ?</w:t>
-      </w:r>
-      <w:proofErr w:type="gramEnd"/>
     </w:p>
     <w:p>
       <w:pPr>
@@ -528,14 +480,12 @@
           <w:numId w:val="1"/>
         </w:numPr>
       </w:pPr>
-      <w:proofErr w:type="spellStart"/>
       <w:r>
         <w:rPr>
           <w:lang w:val="es-ES"/>
         </w:rPr>
         <w:t>FontAwesome</w:t>
       </w:r>
-      <w:proofErr w:type="spellEnd"/>
     </w:p>
     <w:p>
       <w:pPr>
@@ -544,14 +494,12 @@
           <w:numId w:val="1"/>
         </w:numPr>
       </w:pPr>
-      <w:proofErr w:type="spellStart"/>
       <w:r>
         <w:rPr>
           <w:lang w:val="es-ES"/>
         </w:rPr>
         <w:t>bootstrap</w:t>
       </w:r>
-      <w:proofErr w:type="spellEnd"/>
     </w:p>
     <w:p/>
     <w:p/>
@@ -886,70 +834,50 @@
                 <w:lang w:val="es-ES"/>
               </w:rPr>
             </w:pPr>
-            <w:proofErr w:type="spellStart"/>
             <w:r>
               <w:rPr>
                 <w:sz w:val="18"/>
                 <w:szCs w:val="18"/>
                 <w:lang w:val="es-ES"/>
               </w:rPr>
-              <w:t>Primary</w:t>
-            </w:r>
-            <w:proofErr w:type="spellEnd"/>
-            <w:r>
-              <w:rPr>
-                <w:sz w:val="18"/>
-                <w:szCs w:val="18"/>
+              <w:t>Primary Key</w:t>
+            </w:r>
+          </w:p>
+        </w:tc>
+        <w:tc>
+          <w:tcPr>
+            <w:tcW w:w="907" w:type="dxa"/>
+            <w:tcBorders>
+              <w:top w:val="single" w:sz="6" w:space="0" w:color="000000" w:themeColor="text1"/>
+              <w:left w:val="nil"/>
+              <w:bottom w:val="nil"/>
+              <w:right w:val="single" w:sz="6" w:space="0" w:color="000000" w:themeColor="text1"/>
+            </w:tcBorders>
+            <w:tcMar>
+              <w:top w:w="20" w:type="dxa"/>
+              <w:left w:w="20" w:type="dxa"/>
+              <w:bottom w:w="100" w:type="dxa"/>
+              <w:right w:w="20" w:type="dxa"/>
+            </w:tcMar>
+            <w:vAlign w:val="bottom"/>
+          </w:tcPr>
+          <w:p>
+            <w:pPr>
+              <w:jc w:val="center"/>
+              <w:rPr>
+                <w:sz w:val="16"/>
+                <w:szCs w:val="16"/>
                 <w:lang w:val="es-ES"/>
               </w:rPr>
-              <w:t xml:space="preserve"> Key</w:t>
-            </w:r>
-          </w:p>
-        </w:tc>
-        <w:tc>
-          <w:tcPr>
-            <w:tcW w:w="907" w:type="dxa"/>
-            <w:tcBorders>
-              <w:top w:val="single" w:sz="6" w:space="0" w:color="000000" w:themeColor="text1"/>
-              <w:left w:val="nil"/>
-              <w:bottom w:val="nil"/>
-              <w:right w:val="single" w:sz="6" w:space="0" w:color="000000" w:themeColor="text1"/>
-            </w:tcBorders>
-            <w:tcMar>
-              <w:top w:w="20" w:type="dxa"/>
-              <w:left w:w="20" w:type="dxa"/>
-              <w:bottom w:w="100" w:type="dxa"/>
-              <w:right w:w="20" w:type="dxa"/>
-            </w:tcMar>
-            <w:vAlign w:val="bottom"/>
-          </w:tcPr>
-          <w:p>
-            <w:pPr>
-              <w:jc w:val="center"/>
-              <w:rPr>
-                <w:sz w:val="16"/>
-                <w:szCs w:val="16"/>
+            </w:pPr>
+            <w:r>
+              <w:rPr>
+                <w:sz w:val="18"/>
+                <w:szCs w:val="18"/>
                 <w:lang w:val="es-ES"/>
               </w:rPr>
-            </w:pPr>
-            <w:r>
-              <w:rPr>
-                <w:sz w:val="18"/>
-                <w:szCs w:val="18"/>
-                <w:lang w:val="es-ES"/>
-              </w:rPr>
-              <w:t xml:space="preserve"> </w:t>
-            </w:r>
-            <w:proofErr w:type="spellStart"/>
-            <w:r>
-              <w:rPr>
-                <w:sz w:val="18"/>
-                <w:szCs w:val="18"/>
-                <w:lang w:val="es-ES"/>
-              </w:rPr>
-              <w:t>ForeignKey</w:t>
-            </w:r>
-            <w:proofErr w:type="spellEnd"/>
+              <w:t xml:space="preserve"> ForeignKey</w:t>
+            </w:r>
           </w:p>
         </w:tc>
         <w:tc>
@@ -1562,7 +1490,6 @@
                 <w:lang w:val="es-ES"/>
               </w:rPr>
             </w:pPr>
-            <w:proofErr w:type="spellStart"/>
             <w:r>
               <w:rPr>
                 <w:sz w:val="18"/>
@@ -1571,7 +1498,6 @@
               </w:rPr>
               <w:t>rut</w:t>
             </w:r>
-            <w:proofErr w:type="spellEnd"/>
           </w:p>
         </w:tc>
         <w:tc>
@@ -1807,7 +1733,6 @@
                 <w:lang w:val="es-ES"/>
               </w:rPr>
             </w:pPr>
-            <w:proofErr w:type="spellStart"/>
             <w:r>
               <w:rPr>
                 <w:sz w:val="18"/>
@@ -1816,7 +1741,6 @@
               </w:rPr>
               <w:t>contrasena</w:t>
             </w:r>
-            <w:proofErr w:type="spellEnd"/>
           </w:p>
         </w:tc>
         <w:tc>
@@ -2534,7 +2458,6 @@
                 <w:lang w:val="es-ES"/>
               </w:rPr>
             </w:pPr>
-            <w:proofErr w:type="spellStart"/>
             <w:r>
               <w:rPr>
                 <w:sz w:val="18"/>
@@ -2543,7 +2466,6 @@
               </w:rPr>
               <w:t>telefono</w:t>
             </w:r>
-            <w:proofErr w:type="spellEnd"/>
           </w:p>
         </w:tc>
         <w:tc>
@@ -2779,7 +2701,6 @@
                 <w:lang w:val="es-ES"/>
               </w:rPr>
             </w:pPr>
-            <w:proofErr w:type="spellStart"/>
             <w:r>
               <w:rPr>
                 <w:sz w:val="18"/>
@@ -2788,7 +2709,6 @@
               </w:rPr>
               <w:t>direccion</w:t>
             </w:r>
-            <w:proofErr w:type="spellEnd"/>
           </w:p>
         </w:tc>
         <w:tc>
@@ -3318,62 +3238,50 @@
                 <w:lang w:val="es-ES"/>
               </w:rPr>
             </w:pPr>
-            <w:proofErr w:type="spellStart"/>
             <w:r>
               <w:rPr>
                 <w:sz w:val="18"/>
                 <w:szCs w:val="18"/>
                 <w:lang w:val="es-ES"/>
               </w:rPr>
-              <w:t>Primary</w:t>
-            </w:r>
-            <w:proofErr w:type="spellEnd"/>
-            <w:r>
-              <w:rPr>
-                <w:sz w:val="18"/>
-                <w:szCs w:val="18"/>
+              <w:t>Primary Key</w:t>
+            </w:r>
+          </w:p>
+        </w:tc>
+        <w:tc>
+          <w:tcPr>
+            <w:tcW w:w="887" w:type="dxa"/>
+            <w:tcBorders>
+              <w:top w:val="single" w:sz="6" w:space="0" w:color="000000" w:themeColor="text1"/>
+              <w:left w:val="nil"/>
+              <w:bottom w:val="nil"/>
+              <w:right w:val="single" w:sz="6" w:space="0" w:color="000000" w:themeColor="text1"/>
+            </w:tcBorders>
+            <w:tcMar>
+              <w:top w:w="20" w:type="dxa"/>
+              <w:left w:w="20" w:type="dxa"/>
+              <w:bottom w:w="100" w:type="dxa"/>
+              <w:right w:w="20" w:type="dxa"/>
+            </w:tcMar>
+            <w:vAlign w:val="bottom"/>
+          </w:tcPr>
+          <w:p>
+            <w:pPr>
+              <w:jc w:val="center"/>
+              <w:rPr>
+                <w:sz w:val="16"/>
+                <w:szCs w:val="16"/>
                 <w:lang w:val="es-ES"/>
               </w:rPr>
-              <w:t xml:space="preserve"> Key</w:t>
-            </w:r>
-          </w:p>
-        </w:tc>
-        <w:tc>
-          <w:tcPr>
-            <w:tcW w:w="887" w:type="dxa"/>
-            <w:tcBorders>
-              <w:top w:val="single" w:sz="6" w:space="0" w:color="000000" w:themeColor="text1"/>
-              <w:left w:val="nil"/>
-              <w:bottom w:val="nil"/>
-              <w:right w:val="single" w:sz="6" w:space="0" w:color="000000" w:themeColor="text1"/>
-            </w:tcBorders>
-            <w:tcMar>
-              <w:top w:w="20" w:type="dxa"/>
-              <w:left w:w="20" w:type="dxa"/>
-              <w:bottom w:w="100" w:type="dxa"/>
-              <w:right w:w="20" w:type="dxa"/>
-            </w:tcMar>
-            <w:vAlign w:val="bottom"/>
-          </w:tcPr>
-          <w:p>
-            <w:pPr>
-              <w:jc w:val="center"/>
-              <w:rPr>
-                <w:sz w:val="16"/>
-                <w:szCs w:val="16"/>
+            </w:pPr>
+            <w:r>
+              <w:rPr>
+                <w:sz w:val="18"/>
+                <w:szCs w:val="18"/>
                 <w:lang w:val="es-ES"/>
               </w:rPr>
-            </w:pPr>
-            <w:proofErr w:type="spellStart"/>
-            <w:r>
-              <w:rPr>
-                <w:sz w:val="18"/>
-                <w:szCs w:val="18"/>
-                <w:lang w:val="es-ES"/>
-              </w:rPr>
               <w:t>ForeignKey</w:t>
             </w:r>
-            <w:proofErr w:type="spellEnd"/>
           </w:p>
         </w:tc>
         <w:tc>
@@ -3749,7 +3657,6 @@
                 <w:lang w:val="es-ES"/>
               </w:rPr>
             </w:pPr>
-            <w:proofErr w:type="spellStart"/>
             <w:r>
               <w:rPr>
                 <w:sz w:val="18"/>
@@ -3758,7 +3665,6 @@
               </w:rPr>
               <w:t>id_usuarios</w:t>
             </w:r>
-            <w:proofErr w:type="spellEnd"/>
           </w:p>
         </w:tc>
         <w:tc>
@@ -4231,7 +4137,6 @@
                 <w:lang w:val="es-ES"/>
               </w:rPr>
             </w:pPr>
-            <w:proofErr w:type="spellStart"/>
             <w:r>
               <w:rPr>
                 <w:sz w:val="18"/>
@@ -4240,7 +4145,6 @@
               </w:rPr>
               <w:t>descripcion</w:t>
             </w:r>
-            <w:proofErr w:type="spellEnd"/>
           </w:p>
         </w:tc>
         <w:tc>
@@ -5114,23 +5018,13 @@
                 <w:lang w:val="es-ES"/>
               </w:rPr>
             </w:pPr>
-            <w:proofErr w:type="spellStart"/>
             <w:r>
               <w:rPr>
                 <w:sz w:val="18"/>
                 <w:szCs w:val="18"/>
                 <w:lang w:val="es-ES"/>
               </w:rPr>
-              <w:t>Primary</w:t>
-            </w:r>
-            <w:proofErr w:type="spellEnd"/>
-            <w:r>
-              <w:rPr>
-                <w:sz w:val="18"/>
-                <w:szCs w:val="18"/>
-                <w:lang w:val="es-ES"/>
-              </w:rPr>
-              <w:t xml:space="preserve"> Key</w:t>
+              <w:t>Primary Key</w:t>
             </w:r>
           </w:p>
         </w:tc>
@@ -5160,7 +5054,6 @@
                 <w:lang w:val="es-ES"/>
               </w:rPr>
             </w:pPr>
-            <w:proofErr w:type="spellStart"/>
             <w:r>
               <w:rPr>
                 <w:sz w:val="18"/>
@@ -5169,7 +5062,6 @@
               </w:rPr>
               <w:t>ForeignKey</w:t>
             </w:r>
-            <w:proofErr w:type="spellEnd"/>
           </w:p>
         </w:tc>
         <w:tc>
@@ -5545,7 +5437,6 @@
                 <w:lang w:val="es-ES"/>
               </w:rPr>
             </w:pPr>
-            <w:proofErr w:type="spellStart"/>
             <w:r>
               <w:rPr>
                 <w:sz w:val="18"/>
@@ -5554,7 +5445,6 @@
               </w:rPr>
               <w:t>id_usuarios</w:t>
             </w:r>
-            <w:proofErr w:type="spellEnd"/>
           </w:p>
         </w:tc>
         <w:tc>
@@ -5786,7 +5676,6 @@
                 <w:lang w:val="es-ES"/>
               </w:rPr>
             </w:pPr>
-            <w:proofErr w:type="spellStart"/>
             <w:r>
               <w:rPr>
                 <w:sz w:val="18"/>
@@ -5795,7 +5684,6 @@
               </w:rPr>
               <w:t>Id_productos</w:t>
             </w:r>
-            <w:proofErr w:type="spellEnd"/>
           </w:p>
         </w:tc>
         <w:tc>
@@ -6342,23 +6230,13 @@
                 <w:lang w:val="es-ES"/>
               </w:rPr>
             </w:pPr>
-            <w:proofErr w:type="spellStart"/>
             <w:r>
               <w:rPr>
                 <w:sz w:val="18"/>
                 <w:szCs w:val="18"/>
                 <w:lang w:val="es-ES"/>
               </w:rPr>
-              <w:t>Primary</w:t>
-            </w:r>
-            <w:proofErr w:type="spellEnd"/>
-            <w:r>
-              <w:rPr>
-                <w:sz w:val="18"/>
-                <w:szCs w:val="18"/>
-                <w:lang w:val="es-ES"/>
-              </w:rPr>
-              <w:t xml:space="preserve"> Key</w:t>
+              <w:t>Primary Key</w:t>
             </w:r>
           </w:p>
         </w:tc>
@@ -6388,7 +6266,6 @@
                 <w:lang w:val="es-ES"/>
               </w:rPr>
             </w:pPr>
-            <w:proofErr w:type="spellStart"/>
             <w:r>
               <w:rPr>
                 <w:sz w:val="18"/>
@@ -6397,7 +6274,6 @@
               </w:rPr>
               <w:t>ForeignKey</w:t>
             </w:r>
-            <w:proofErr w:type="spellEnd"/>
           </w:p>
         </w:tc>
         <w:tc>
@@ -6769,7 +6645,6 @@
                 <w:lang w:val="es-ES"/>
               </w:rPr>
             </w:pPr>
-            <w:proofErr w:type="spellStart"/>
             <w:r>
               <w:rPr>
                 <w:sz w:val="18"/>
@@ -6778,7 +6653,6 @@
               </w:rPr>
               <w:t>id_compras</w:t>
             </w:r>
-            <w:proofErr w:type="spellEnd"/>
           </w:p>
         </w:tc>
         <w:tc>
@@ -7014,7 +6888,6 @@
                 <w:lang w:val="es-ES"/>
               </w:rPr>
             </w:pPr>
-            <w:proofErr w:type="spellStart"/>
             <w:r>
               <w:rPr>
                 <w:sz w:val="18"/>
@@ -7023,7 +6896,6 @@
               </w:rPr>
               <w:t>id_usuarios</w:t>
             </w:r>
-            <w:proofErr w:type="spellEnd"/>
           </w:p>
         </w:tc>
         <w:tc>
@@ -7255,7 +7127,6 @@
                 <w:lang w:val="es-ES"/>
               </w:rPr>
             </w:pPr>
-            <w:proofErr w:type="spellStart"/>
             <w:r>
               <w:rPr>
                 <w:sz w:val="18"/>
@@ -7264,7 +7135,6 @@
               </w:rPr>
               <w:t>id_productos</w:t>
             </w:r>
-            <w:proofErr w:type="spellEnd"/>
           </w:p>
         </w:tc>
         <w:tc>
@@ -7496,7 +7366,6 @@
                 <w:lang w:val="es-ES"/>
               </w:rPr>
             </w:pPr>
-            <w:proofErr w:type="spellStart"/>
             <w:r>
               <w:rPr>
                 <w:sz w:val="18"/>
@@ -7505,7 +7374,6 @@
               </w:rPr>
               <w:t>cantidad_elemento</w:t>
             </w:r>
-            <w:proofErr w:type="spellEnd"/>
           </w:p>
         </w:tc>
         <w:tc>
@@ -7741,7 +7609,6 @@
                 <w:lang w:val="es-ES"/>
               </w:rPr>
             </w:pPr>
-            <w:proofErr w:type="spellStart"/>
             <w:r>
               <w:rPr>
                 <w:sz w:val="18"/>
@@ -7750,7 +7617,6 @@
               </w:rPr>
               <w:t>precio_unitario</w:t>
             </w:r>
-            <w:proofErr w:type="spellEnd"/>
           </w:p>
         </w:tc>
         <w:tc>
@@ -8317,62 +8183,50 @@
                 <w:lang w:val="es-ES"/>
               </w:rPr>
             </w:pPr>
-            <w:proofErr w:type="spellStart"/>
             <w:r>
               <w:rPr>
                 <w:sz w:val="20"/>
                 <w:szCs w:val="20"/>
                 <w:lang w:val="es-ES"/>
               </w:rPr>
-              <w:t>Primary</w:t>
-            </w:r>
-            <w:proofErr w:type="spellEnd"/>
+              <w:t>Primary Key</w:t>
+            </w:r>
+          </w:p>
+        </w:tc>
+        <w:tc>
+          <w:tcPr>
+            <w:tcW w:w="1009" w:type="dxa"/>
+            <w:tcBorders>
+              <w:top w:val="single" w:sz="6" w:space="0" w:color="000000" w:themeColor="text1"/>
+              <w:left w:val="nil"/>
+              <w:bottom w:val="nil"/>
+              <w:right w:val="single" w:sz="6" w:space="0" w:color="000000" w:themeColor="text1"/>
+            </w:tcBorders>
+            <w:tcMar>
+              <w:top w:w="20" w:type="dxa"/>
+              <w:left w:w="20" w:type="dxa"/>
+              <w:bottom w:w="100" w:type="dxa"/>
+              <w:right w:w="20" w:type="dxa"/>
+            </w:tcMar>
+            <w:vAlign w:val="bottom"/>
+          </w:tcPr>
+          <w:p>
+            <w:pPr>
+              <w:jc w:val="center"/>
+              <w:rPr>
+                <w:sz w:val="6"/>
+                <w:szCs w:val="6"/>
+                <w:lang w:val="es-ES"/>
+              </w:rPr>
+            </w:pPr>
             <w:r>
               <w:rPr>
                 <w:sz w:val="20"/>
                 <w:szCs w:val="20"/>
                 <w:lang w:val="es-ES"/>
               </w:rPr>
-              <w:t xml:space="preserve"> Key</w:t>
-            </w:r>
-          </w:p>
-        </w:tc>
-        <w:tc>
-          <w:tcPr>
-            <w:tcW w:w="1009" w:type="dxa"/>
-            <w:tcBorders>
-              <w:top w:val="single" w:sz="6" w:space="0" w:color="000000" w:themeColor="text1"/>
-              <w:left w:val="nil"/>
-              <w:bottom w:val="nil"/>
-              <w:right w:val="single" w:sz="6" w:space="0" w:color="000000" w:themeColor="text1"/>
-            </w:tcBorders>
-            <w:tcMar>
-              <w:top w:w="20" w:type="dxa"/>
-              <w:left w:w="20" w:type="dxa"/>
-              <w:bottom w:w="100" w:type="dxa"/>
-              <w:right w:w="20" w:type="dxa"/>
-            </w:tcMar>
-            <w:vAlign w:val="bottom"/>
-          </w:tcPr>
-          <w:p>
-            <w:pPr>
-              <w:jc w:val="center"/>
-              <w:rPr>
-                <w:sz w:val="6"/>
-                <w:szCs w:val="6"/>
-                <w:lang w:val="es-ES"/>
-              </w:rPr>
-            </w:pPr>
-            <w:proofErr w:type="spellStart"/>
-            <w:r>
-              <w:rPr>
-                <w:sz w:val="20"/>
-                <w:szCs w:val="20"/>
-                <w:lang w:val="es-ES"/>
-              </w:rPr>
               <w:t>ForeignKey</w:t>
             </w:r>
-            <w:proofErr w:type="spellEnd"/>
           </w:p>
         </w:tc>
         <w:tc>
@@ -8748,7 +8602,6 @@
                 <w:lang w:val="es-ES"/>
               </w:rPr>
             </w:pPr>
-            <w:proofErr w:type="spellStart"/>
             <w:r>
               <w:rPr>
                 <w:sz w:val="20"/>
@@ -8757,7 +8610,6 @@
               </w:rPr>
               <w:t>id_usuarios</w:t>
             </w:r>
-            <w:proofErr w:type="spellEnd"/>
           </w:p>
         </w:tc>
         <w:tc>
@@ -8989,7 +8841,6 @@
                 <w:lang w:val="es-ES"/>
               </w:rPr>
             </w:pPr>
-            <w:proofErr w:type="spellStart"/>
             <w:r>
               <w:rPr>
                 <w:sz w:val="20"/>
@@ -8998,7 +8849,6 @@
               </w:rPr>
               <w:t>total_boleta</w:t>
             </w:r>
-            <w:proofErr w:type="spellEnd"/>
           </w:p>
         </w:tc>
         <w:tc>

</xml_diff>